<commit_message>
-m "MAP API AI log"
</commit_message>
<xml_diff>
--- a/documentation/srs-softeng-42.docx
+++ b/documentation/srs-softeng-42.docx
@@ -1,6 +1,6 @@
 
 <file path=word/document.xml><?xml version="1.0" encoding="utf-8"?>
-<w:document xmlns:wpc="http://schemas.microsoft.com/office/word/2010/wordprocessingCanvas" xmlns:cx="http://schemas.microsoft.com/office/drawing/2014/chartex" xmlns:cx1="http://schemas.microsoft.com/office/drawing/2015/9/8/chartex" xmlns:cx2="http://schemas.microsoft.com/office/drawing/2015/10/21/chartex" xmlns:cx3="http://schemas.microsoft.com/office/drawing/2016/5/9/chartex" xmlns:cx4="http://schemas.microsoft.com/office/drawing/2016/5/10/chartex" xmlns:cx5="http://schemas.microsoft.com/office/drawing/2016/5/11/chartex" xmlns:cx6="http://schemas.microsoft.com/office/drawing/2016/5/12/chartex" xmlns:cx7="http://schemas.microsoft.com/office/drawing/2016/5/13/chartex" xmlns:cx8="http://schemas.microsoft.com/office/drawing/2016/5/14/chartex" xmlns:mc="http://schemas.openxmlformats.org/markup-compatibility/2006" xmlns:aink="http://schemas.microsoft.com/office/drawing/2016/ink" xmlns:am3d="http://schemas.microsoft.com/office/drawing/2017/model3d" xmlns:o="urn:schemas-microsoft-com:office:office" xmlns:r="http://schemas.openxmlformats.org/officeDocument/2006/relationships" xmlns:m="http://schemas.openxmlformats.org/officeDocument/2006/math" xmlns:v="urn:schemas-microsoft-com:vml" xmlns:wp14="http://schemas.microsoft.com/office/word/2010/wordprocessingDrawing" xmlns:wp="http://schemas.openxmlformats.org/drawingml/2006/wordprocessingDrawing" xmlns:w10="urn:schemas-microsoft-com:office:word" xmlns:w="http://schemas.openxmlformats.org/wordprocessingml/2006/main" xmlns:w14="http://schemas.microsoft.com/office/word/2010/wordml" xmlns:w15="http://schemas.microsoft.com/office/word/2012/wordml" xmlns:w16cex="http://schemas.microsoft.com/office/word/2018/wordml/cex" xmlns:w16cid="http://schemas.microsoft.com/office/word/2016/wordml/cid" xmlns:w16="http://schemas.microsoft.com/office/word/2018/wordml" xmlns:w16se="http://schemas.microsoft.com/office/word/2015/wordml/symex" xmlns:wpg="http://schemas.microsoft.com/office/word/2010/wordprocessingGroup" xmlns:wpi="http://schemas.microsoft.com/office/word/2010/wordprocessingInk" xmlns:wne="http://schemas.microsoft.com/office/word/2006/wordml" xmlns:wps="http://schemas.microsoft.com/office/word/2010/wordprocessingShape" mc:Ignorable="w14 w15 w16se w16cid w16 w16cex wp14">
+<w:document xmlns:wpc="http://schemas.microsoft.com/office/word/2010/wordprocessingCanvas" xmlns:cx="http://schemas.microsoft.com/office/drawing/2014/chartex" xmlns:cx1="http://schemas.microsoft.com/office/drawing/2015/9/8/chartex" xmlns:cx2="http://schemas.microsoft.com/office/drawing/2015/10/21/chartex" xmlns:cx3="http://schemas.microsoft.com/office/drawing/2016/5/9/chartex" xmlns:cx4="http://schemas.microsoft.com/office/drawing/2016/5/10/chartex" xmlns:cx5="http://schemas.microsoft.com/office/drawing/2016/5/11/chartex" xmlns:cx6="http://schemas.microsoft.com/office/drawing/2016/5/12/chartex" xmlns:cx7="http://schemas.microsoft.com/office/drawing/2016/5/13/chartex" xmlns:cx8="http://schemas.microsoft.com/office/drawing/2016/5/14/chartex" xmlns:mc="http://schemas.openxmlformats.org/markup-compatibility/2006" xmlns:aink="http://schemas.microsoft.com/office/drawing/2016/ink" xmlns:am3d="http://schemas.microsoft.com/office/drawing/2017/model3d" xmlns:o="urn:schemas-microsoft-com:office:office" xmlns:oel="http://schemas.microsoft.com/office/2019/extlst" xmlns:r="http://schemas.openxmlformats.org/officeDocument/2006/relationships" xmlns:m="http://schemas.openxmlformats.org/officeDocument/2006/math" xmlns:v="urn:schemas-microsoft-com:vml" xmlns:wp14="http://schemas.microsoft.com/office/word/2010/wordprocessingDrawing" xmlns:wp="http://schemas.openxmlformats.org/drawingml/2006/wordprocessingDrawing" xmlns:w10="urn:schemas-microsoft-com:office:word" xmlns:w="http://schemas.openxmlformats.org/wordprocessingml/2006/main" xmlns:w14="http://schemas.microsoft.com/office/word/2010/wordml" xmlns:w15="http://schemas.microsoft.com/office/word/2012/wordml" xmlns:w16cex="http://schemas.microsoft.com/office/word/2018/wordml/cex" xmlns:w16cid="http://schemas.microsoft.com/office/word/2016/wordml/cid" xmlns:w16="http://schemas.microsoft.com/office/word/2018/wordml" xmlns:w16du="http://schemas.microsoft.com/office/word/2023/wordml/word16du" xmlns:w16sdtdh="http://schemas.microsoft.com/office/word/2020/wordml/sdtdatahash" xmlns:w16sdtfl="http://schemas.microsoft.com/office/word/2024/wordml/sdtformatlock" xmlns:w16se="http://schemas.microsoft.com/office/word/2015/wordml/symex" xmlns:wpg="http://schemas.microsoft.com/office/word/2010/wordprocessingGroup" xmlns:wpi="http://schemas.microsoft.com/office/word/2010/wordprocessingInk" xmlns:wne="http://schemas.microsoft.com/office/word/2006/wordml" xmlns:wps="http://schemas.microsoft.com/office/word/2010/wordprocessingShape" mc:Ignorable="w14 w15 w16se w16cid w16 w16cex w16sdtdh w16sdtfl w16du wp14">
   <w:body>
     <w:p>
       <w:pPr>
@@ -710,7 +710,7 @@
           <w:noProof/>
         </w:rPr>
         <w:drawing>
-          <wp:inline distT="0" distB="0" distL="0" distR="0" wp14:anchorId="2DA6FE41" wp14:editId="69B93351">
+          <wp:inline distT="0" distB="0" distL="0" distR="0" wp14:anchorId="2DA6FE41" wp14:editId="713E5854">
             <wp:extent cx="6066523" cy="2745582"/>
             <wp:effectExtent l="0" t="0" r="0" b="0"/>
             <wp:docPr id="146832903" name="Picture 1149388247"/>
@@ -2674,9 +2674,6 @@
       <w:pPr>
         <w:pStyle w:val="Heading3"/>
         <w:jc w:val="center"/>
-        <w:rPr>
-          <w:rFonts w:hint="eastAsia"/>
-        </w:rPr>
       </w:pPr>
       <w:r>
         <w:rPr>
@@ -6873,7 +6870,45 @@
         <w:rPr>
           <w:rFonts w:ascii="Calibri" w:eastAsia="Calibri" w:hAnsi="Calibri" w:cs="Calibri"/>
         </w:rPr>
-        <w:t>Ο χρήστης εισάγει τα απαραίτητα διαπιστευτήρια για να συνδεθεί στο σύστημα.</w:t>
+        <w:t xml:space="preserve">Ο χρήστης εισάγει </w:t>
+      </w:r>
+      <w:r>
+        <w:rPr>
+          <w:rFonts w:ascii="Calibri" w:eastAsia="Calibri" w:hAnsi="Calibri" w:cs="Calibri"/>
+        </w:rPr>
+        <w:t xml:space="preserve">στη σελίδα </w:t>
+      </w:r>
+      <w:r>
+        <w:rPr>
+          <w:rFonts w:ascii="Calibri" w:eastAsia="Calibri" w:hAnsi="Calibri" w:cs="Calibri"/>
+          <w:lang w:val="en-US"/>
+        </w:rPr>
+        <w:t>Log</w:t>
+      </w:r>
+      <w:r>
+        <w:rPr>
+          <w:rFonts w:ascii="Calibri" w:eastAsia="Calibri" w:hAnsi="Calibri" w:cs="Calibri"/>
+        </w:rPr>
+        <w:t xml:space="preserve"> </w:t>
+      </w:r>
+      <w:r>
+        <w:rPr>
+          <w:rFonts w:ascii="Calibri" w:eastAsia="Calibri" w:hAnsi="Calibri" w:cs="Calibri"/>
+          <w:lang w:val="en-US"/>
+        </w:rPr>
+        <w:t>in</w:t>
+      </w:r>
+      <w:r>
+        <w:rPr>
+          <w:rFonts w:ascii="Calibri" w:eastAsia="Calibri" w:hAnsi="Calibri" w:cs="Calibri"/>
+        </w:rPr>
+        <w:t xml:space="preserve"> </w:t>
+      </w:r>
+      <w:r>
+        <w:rPr>
+          <w:rFonts w:ascii="Calibri" w:eastAsia="Calibri" w:hAnsi="Calibri" w:cs="Calibri"/>
+        </w:rPr>
+        <w:t>τα απαραίτητα διαπιστευτήρια για να συνδεθεί στο σύστημα.</w:t>
       </w:r>
     </w:p>
     <w:p>
@@ -6929,7 +6964,20 @@
         <w:rPr>
           <w:rFonts w:ascii="Calibri" w:eastAsia="Calibri" w:hAnsi="Calibri" w:cs="Calibri"/>
         </w:rPr>
-        <w:t>Ο χρήστης μεταβαίνει στη σελίδα "Οφειλές από και προς Αλλήλους".</w:t>
+        <w:t>Ο χρήστης μεταβαίνει στη σελίδα "</w:t>
+      </w:r>
+      <w:r>
+        <w:rPr>
+          <w:rFonts w:ascii="Calibri" w:eastAsia="Calibri" w:hAnsi="Calibri" w:cs="Calibri"/>
+          <w:lang w:val="en-US"/>
+        </w:rPr>
+        <w:t>Debts</w:t>
+      </w:r>
+      <w:r>
+        <w:rPr>
+          <w:rFonts w:ascii="Calibri" w:eastAsia="Calibri" w:hAnsi="Calibri" w:cs="Calibri"/>
+        </w:rPr>
+        <w:t>".</w:t>
       </w:r>
     </w:p>
     <w:p>
@@ -7042,6 +7090,7 @@
         <w:rPr>
           <w:rFonts w:ascii="Calibri" w:eastAsia="Calibri" w:hAnsi="Calibri" w:cs="Calibri"/>
         </w:rPr>
+        <w:lastRenderedPageBreak/>
         <w:t>Σε περίπτωση που η πρόσβαση απορριφθεί, εμφανίζεται κατάλληλο μήνυμα σφάλματος.</w:t>
       </w:r>
     </w:p>
@@ -7058,7 +7107,6 @@
           <w:rFonts w:ascii="Calibri" w:eastAsia="Calibri" w:hAnsi="Calibri" w:cs="Calibri"/>
           <w:b/>
         </w:rPr>
-        <w:lastRenderedPageBreak/>
         <w:t>Βήμα 4:</w:t>
       </w:r>
     </w:p>
@@ -8436,40 +8484,20 @@
           <w:rFonts w:ascii="Calibri" w:eastAsia="Calibri" w:hAnsi="Calibri" w:cs="Calibri"/>
           <w:lang w:val="en-US"/>
         </w:rPr>
+        <w:t>OpenStreetMap</w:t>
+      </w:r>
+      <w:r>
+        <w:rPr>
+          <w:rFonts w:ascii="Calibri" w:eastAsia="Calibri" w:hAnsi="Calibri" w:cs="Calibri"/>
+        </w:rPr>
+        <w:t xml:space="preserve"> </w:t>
+      </w:r>
+      <w:r>
+        <w:rPr>
+          <w:rFonts w:ascii="Calibri" w:eastAsia="Calibri" w:hAnsi="Calibri" w:cs="Calibri"/>
+          <w:lang w:val="en-US"/>
+        </w:rPr>
         <w:t>API</w:t>
-      </w:r>
-      <w:r>
-        <w:rPr>
-          <w:rFonts w:ascii="Calibri" w:eastAsia="Calibri" w:hAnsi="Calibri" w:cs="Calibri"/>
-        </w:rPr>
-        <w:t xml:space="preserve"> του </w:t>
-      </w:r>
-      <w:r>
-        <w:rPr>
-          <w:rFonts w:ascii="Calibri" w:eastAsia="Calibri" w:hAnsi="Calibri" w:cs="Calibri"/>
-          <w:lang w:val="en-US"/>
-        </w:rPr>
-        <w:t>Google</w:t>
-      </w:r>
-      <w:r>
-        <w:rPr>
-          <w:rFonts w:ascii="Calibri" w:eastAsia="Calibri" w:hAnsi="Calibri" w:cs="Calibri"/>
-        </w:rPr>
-        <w:t xml:space="preserve"> </w:t>
-      </w:r>
-      <w:r>
-        <w:rPr>
-          <w:rFonts w:ascii="Calibri" w:eastAsia="Calibri" w:hAnsi="Calibri" w:cs="Calibri"/>
-          <w:lang w:val="en-US"/>
-        </w:rPr>
-        <w:t>Map</w:t>
-      </w:r>
-      <w:r>
-        <w:rPr>
-          <w:rFonts w:ascii="Calibri" w:eastAsia="Calibri" w:hAnsi="Calibri" w:cs="Calibri"/>
-          <w:lang w:val="en-US"/>
-        </w:rPr>
-        <w:t>s</w:t>
       </w:r>
       <w:r>
         <w:rPr>
@@ -11273,14 +11301,7 @@
           <w:rFonts w:ascii="Calibri" w:eastAsia="Calibri" w:hAnsi="Calibri" w:cs="Calibri"/>
           <w:lang w:val="en-US"/>
         </w:rPr>
-        <w:t>M</w:t>
-      </w:r>
-      <w:r>
-        <w:rPr>
-          <w:rFonts w:ascii="Calibri" w:eastAsia="Calibri" w:hAnsi="Calibri" w:cs="Calibri"/>
-          <w:lang w:val="en-US"/>
-        </w:rPr>
-        <w:t>ariaDB</w:t>
+        <w:t>PostgreSQL</w:t>
       </w:r>
       <w:r>
         <w:rPr>
@@ -12493,7 +12514,7 @@
           <w:rFonts w:ascii="Calibri" w:eastAsia="Calibri" w:hAnsi="Calibri" w:cs="Calibri"/>
           <w:lang w:val="en-US"/>
         </w:rPr>
-        <w:t>MariaDB</w:t>
+        <w:t>PostgreSQL</w:t>
       </w:r>
       <w:r>
         <w:rPr>
@@ -12609,7 +12630,7 @@
 </file>
 
 <file path=word/endnotes.xml><?xml version="1.0" encoding="utf-8"?>
-<w:endnotes xmlns:wpc="http://schemas.microsoft.com/office/word/2010/wordprocessingCanvas" xmlns:cx="http://schemas.microsoft.com/office/drawing/2014/chartex" xmlns:cx1="http://schemas.microsoft.com/office/drawing/2015/9/8/chartex" xmlns:cx2="http://schemas.microsoft.com/office/drawing/2015/10/21/chartex" xmlns:cx3="http://schemas.microsoft.com/office/drawing/2016/5/9/chartex" xmlns:cx4="http://schemas.microsoft.com/office/drawing/2016/5/10/chartex" xmlns:cx5="http://schemas.microsoft.com/office/drawing/2016/5/11/chartex" xmlns:cx6="http://schemas.microsoft.com/office/drawing/2016/5/12/chartex" xmlns:cx7="http://schemas.microsoft.com/office/drawing/2016/5/13/chartex" xmlns:cx8="http://schemas.microsoft.com/office/drawing/2016/5/14/chartex" xmlns:mc="http://schemas.openxmlformats.org/markup-compatibility/2006" xmlns:aink="http://schemas.microsoft.com/office/drawing/2016/ink" xmlns:am3d="http://schemas.microsoft.com/office/drawing/2017/model3d" xmlns:o="urn:schemas-microsoft-com:office:office" xmlns:r="http://schemas.openxmlformats.org/officeDocument/2006/relationships" xmlns:m="http://schemas.openxmlformats.org/officeDocument/2006/math" xmlns:v="urn:schemas-microsoft-com:vml" xmlns:wp14="http://schemas.microsoft.com/office/word/2010/wordprocessingDrawing" xmlns:wp="http://schemas.openxmlformats.org/drawingml/2006/wordprocessingDrawing" xmlns:w10="urn:schemas-microsoft-com:office:word" xmlns:w="http://schemas.openxmlformats.org/wordprocessingml/2006/main" xmlns:w14="http://schemas.microsoft.com/office/word/2010/wordml" xmlns:w15="http://schemas.microsoft.com/office/word/2012/wordml" xmlns:w16cex="http://schemas.microsoft.com/office/word/2018/wordml/cex" xmlns:w16cid="http://schemas.microsoft.com/office/word/2016/wordml/cid" xmlns:w16="http://schemas.microsoft.com/office/word/2018/wordml" xmlns:w16se="http://schemas.microsoft.com/office/word/2015/wordml/symex" xmlns:wpg="http://schemas.microsoft.com/office/word/2010/wordprocessingGroup" xmlns:wpi="http://schemas.microsoft.com/office/word/2010/wordprocessingInk" xmlns:wne="http://schemas.microsoft.com/office/word/2006/wordml" xmlns:wps="http://schemas.microsoft.com/office/word/2010/wordprocessingShape" mc:Ignorable="w14 w15 w16se w16cid w16 w16cex wp14">
+<w:endnotes xmlns:wpc="http://schemas.microsoft.com/office/word/2010/wordprocessingCanvas" xmlns:cx="http://schemas.microsoft.com/office/drawing/2014/chartex" xmlns:cx1="http://schemas.microsoft.com/office/drawing/2015/9/8/chartex" xmlns:cx2="http://schemas.microsoft.com/office/drawing/2015/10/21/chartex" xmlns:cx3="http://schemas.microsoft.com/office/drawing/2016/5/9/chartex" xmlns:cx4="http://schemas.microsoft.com/office/drawing/2016/5/10/chartex" xmlns:cx5="http://schemas.microsoft.com/office/drawing/2016/5/11/chartex" xmlns:cx6="http://schemas.microsoft.com/office/drawing/2016/5/12/chartex" xmlns:cx7="http://schemas.microsoft.com/office/drawing/2016/5/13/chartex" xmlns:cx8="http://schemas.microsoft.com/office/drawing/2016/5/14/chartex" xmlns:mc="http://schemas.openxmlformats.org/markup-compatibility/2006" xmlns:aink="http://schemas.microsoft.com/office/drawing/2016/ink" xmlns:am3d="http://schemas.microsoft.com/office/drawing/2017/model3d" xmlns:o="urn:schemas-microsoft-com:office:office" xmlns:oel="http://schemas.microsoft.com/office/2019/extlst" xmlns:r="http://schemas.openxmlformats.org/officeDocument/2006/relationships" xmlns:m="http://schemas.openxmlformats.org/officeDocument/2006/math" xmlns:v="urn:schemas-microsoft-com:vml" xmlns:wp14="http://schemas.microsoft.com/office/word/2010/wordprocessingDrawing" xmlns:wp="http://schemas.openxmlformats.org/drawingml/2006/wordprocessingDrawing" xmlns:w10="urn:schemas-microsoft-com:office:word" xmlns:w="http://schemas.openxmlformats.org/wordprocessingml/2006/main" xmlns:w14="http://schemas.microsoft.com/office/word/2010/wordml" xmlns:w15="http://schemas.microsoft.com/office/word/2012/wordml" xmlns:w16cex="http://schemas.microsoft.com/office/word/2018/wordml/cex" xmlns:w16cid="http://schemas.microsoft.com/office/word/2016/wordml/cid" xmlns:w16="http://schemas.microsoft.com/office/word/2018/wordml" xmlns:w16du="http://schemas.microsoft.com/office/word/2023/wordml/word16du" xmlns:w16sdtdh="http://schemas.microsoft.com/office/word/2020/wordml/sdtdatahash" xmlns:w16sdtfl="http://schemas.microsoft.com/office/word/2024/wordml/sdtformatlock" xmlns:w16se="http://schemas.microsoft.com/office/word/2015/wordml/symex" xmlns:wpg="http://schemas.microsoft.com/office/word/2010/wordprocessingGroup" xmlns:wpi="http://schemas.microsoft.com/office/word/2010/wordprocessingInk" xmlns:wne="http://schemas.microsoft.com/office/word/2006/wordml" xmlns:wps="http://schemas.microsoft.com/office/word/2010/wordprocessingShape" mc:Ignorable="w14 w15 w16se w16cid w16 w16cex w16sdtdh w16sdtfl w16du wp14">
   <w:endnote w:type="separator" w:id="-1">
     <w:p>
       <w:pPr>
@@ -12641,7 +12662,7 @@
 </file>
 
 <file path=word/footer1.xml><?xml version="1.0" encoding="utf-8"?>
-<w:ftr xmlns:wpc="http://schemas.microsoft.com/office/word/2010/wordprocessingCanvas" xmlns:cx="http://schemas.microsoft.com/office/drawing/2014/chartex" xmlns:cx1="http://schemas.microsoft.com/office/drawing/2015/9/8/chartex" xmlns:cx2="http://schemas.microsoft.com/office/drawing/2015/10/21/chartex" xmlns:cx3="http://schemas.microsoft.com/office/drawing/2016/5/9/chartex" xmlns:cx4="http://schemas.microsoft.com/office/drawing/2016/5/10/chartex" xmlns:cx5="http://schemas.microsoft.com/office/drawing/2016/5/11/chartex" xmlns:cx6="http://schemas.microsoft.com/office/drawing/2016/5/12/chartex" xmlns:cx7="http://schemas.microsoft.com/office/drawing/2016/5/13/chartex" xmlns:cx8="http://schemas.microsoft.com/office/drawing/2016/5/14/chartex" xmlns:mc="http://schemas.openxmlformats.org/markup-compatibility/2006" xmlns:aink="http://schemas.microsoft.com/office/drawing/2016/ink" xmlns:am3d="http://schemas.microsoft.com/office/drawing/2017/model3d" xmlns:o="urn:schemas-microsoft-com:office:office" xmlns:r="http://schemas.openxmlformats.org/officeDocument/2006/relationships" xmlns:m="http://schemas.openxmlformats.org/officeDocument/2006/math" xmlns:v="urn:schemas-microsoft-com:vml" xmlns:wp14="http://schemas.microsoft.com/office/word/2010/wordprocessingDrawing" xmlns:wp="http://schemas.openxmlformats.org/drawingml/2006/wordprocessingDrawing" xmlns:w10="urn:schemas-microsoft-com:office:word" xmlns:w="http://schemas.openxmlformats.org/wordprocessingml/2006/main" xmlns:w14="http://schemas.microsoft.com/office/word/2010/wordml" xmlns:w15="http://schemas.microsoft.com/office/word/2012/wordml" xmlns:w16cex="http://schemas.microsoft.com/office/word/2018/wordml/cex" xmlns:w16cid="http://schemas.microsoft.com/office/word/2016/wordml/cid" xmlns:w16="http://schemas.microsoft.com/office/word/2018/wordml" xmlns:w16se="http://schemas.microsoft.com/office/word/2015/wordml/symex" xmlns:wpg="http://schemas.microsoft.com/office/word/2010/wordprocessingGroup" xmlns:wpi="http://schemas.microsoft.com/office/word/2010/wordprocessingInk" xmlns:wne="http://schemas.microsoft.com/office/word/2006/wordml" xmlns:wps="http://schemas.microsoft.com/office/word/2010/wordprocessingShape" mc:Ignorable="w14 w15 w16se w16cid w16 w16cex wp14">
+<w:ftr xmlns:wpc="http://schemas.microsoft.com/office/word/2010/wordprocessingCanvas" xmlns:cx="http://schemas.microsoft.com/office/drawing/2014/chartex" xmlns:cx1="http://schemas.microsoft.com/office/drawing/2015/9/8/chartex" xmlns:cx2="http://schemas.microsoft.com/office/drawing/2015/10/21/chartex" xmlns:cx3="http://schemas.microsoft.com/office/drawing/2016/5/9/chartex" xmlns:cx4="http://schemas.microsoft.com/office/drawing/2016/5/10/chartex" xmlns:cx5="http://schemas.microsoft.com/office/drawing/2016/5/11/chartex" xmlns:cx6="http://schemas.microsoft.com/office/drawing/2016/5/12/chartex" xmlns:cx7="http://schemas.microsoft.com/office/drawing/2016/5/13/chartex" xmlns:cx8="http://schemas.microsoft.com/office/drawing/2016/5/14/chartex" xmlns:mc="http://schemas.openxmlformats.org/markup-compatibility/2006" xmlns:aink="http://schemas.microsoft.com/office/drawing/2016/ink" xmlns:am3d="http://schemas.microsoft.com/office/drawing/2017/model3d" xmlns:o="urn:schemas-microsoft-com:office:office" xmlns:oel="http://schemas.microsoft.com/office/2019/extlst" xmlns:r="http://schemas.openxmlformats.org/officeDocument/2006/relationships" xmlns:m="http://schemas.openxmlformats.org/officeDocument/2006/math" xmlns:v="urn:schemas-microsoft-com:vml" xmlns:wp14="http://schemas.microsoft.com/office/word/2010/wordprocessingDrawing" xmlns:wp="http://schemas.openxmlformats.org/drawingml/2006/wordprocessingDrawing" xmlns:w10="urn:schemas-microsoft-com:office:word" xmlns:w="http://schemas.openxmlformats.org/wordprocessingml/2006/main" xmlns:w14="http://schemas.microsoft.com/office/word/2010/wordml" xmlns:w15="http://schemas.microsoft.com/office/word/2012/wordml" xmlns:w16cex="http://schemas.microsoft.com/office/word/2018/wordml/cex" xmlns:w16cid="http://schemas.microsoft.com/office/word/2016/wordml/cid" xmlns:w16="http://schemas.microsoft.com/office/word/2018/wordml" xmlns:w16du="http://schemas.microsoft.com/office/word/2023/wordml/word16du" xmlns:w16sdtdh="http://schemas.microsoft.com/office/word/2020/wordml/sdtdatahash" xmlns:w16sdtfl="http://schemas.microsoft.com/office/word/2024/wordml/sdtformatlock" xmlns:w16se="http://schemas.microsoft.com/office/word/2015/wordml/symex" xmlns:wpg="http://schemas.microsoft.com/office/word/2010/wordprocessingGroup" xmlns:wpi="http://schemas.microsoft.com/office/word/2010/wordprocessingInk" xmlns:wne="http://schemas.microsoft.com/office/word/2006/wordml" xmlns:wps="http://schemas.microsoft.com/office/word/2010/wordprocessingShape" mc:Ignorable="w14 w15 w16se w16cid w16 w16cex w16sdtdh w16sdtfl w16du wp14">
   <w:p>
     <w:pPr>
       <w:pStyle w:val="Footer"/>
@@ -12651,7 +12672,7 @@
 </file>
 
 <file path=word/footer2.xml><?xml version="1.0" encoding="utf-8"?>
-<w:ftr xmlns:wpc="http://schemas.microsoft.com/office/word/2010/wordprocessingCanvas" xmlns:cx="http://schemas.microsoft.com/office/drawing/2014/chartex" xmlns:cx1="http://schemas.microsoft.com/office/drawing/2015/9/8/chartex" xmlns:cx2="http://schemas.microsoft.com/office/drawing/2015/10/21/chartex" xmlns:cx3="http://schemas.microsoft.com/office/drawing/2016/5/9/chartex" xmlns:cx4="http://schemas.microsoft.com/office/drawing/2016/5/10/chartex" xmlns:cx5="http://schemas.microsoft.com/office/drawing/2016/5/11/chartex" xmlns:cx6="http://schemas.microsoft.com/office/drawing/2016/5/12/chartex" xmlns:cx7="http://schemas.microsoft.com/office/drawing/2016/5/13/chartex" xmlns:cx8="http://schemas.microsoft.com/office/drawing/2016/5/14/chartex" xmlns:mc="http://schemas.openxmlformats.org/markup-compatibility/2006" xmlns:aink="http://schemas.microsoft.com/office/drawing/2016/ink" xmlns:am3d="http://schemas.microsoft.com/office/drawing/2017/model3d" xmlns:o="urn:schemas-microsoft-com:office:office" xmlns:r="http://schemas.openxmlformats.org/officeDocument/2006/relationships" xmlns:m="http://schemas.openxmlformats.org/officeDocument/2006/math" xmlns:v="urn:schemas-microsoft-com:vml" xmlns:wp14="http://schemas.microsoft.com/office/word/2010/wordprocessingDrawing" xmlns:wp="http://schemas.openxmlformats.org/drawingml/2006/wordprocessingDrawing" xmlns:w10="urn:schemas-microsoft-com:office:word" xmlns:w="http://schemas.openxmlformats.org/wordprocessingml/2006/main" xmlns:w14="http://schemas.microsoft.com/office/word/2010/wordml" xmlns:w15="http://schemas.microsoft.com/office/word/2012/wordml" xmlns:w16cex="http://schemas.microsoft.com/office/word/2018/wordml/cex" xmlns:w16cid="http://schemas.microsoft.com/office/word/2016/wordml/cid" xmlns:w16="http://schemas.microsoft.com/office/word/2018/wordml" xmlns:w16se="http://schemas.microsoft.com/office/word/2015/wordml/symex" xmlns:wpg="http://schemas.microsoft.com/office/word/2010/wordprocessingGroup" xmlns:wpi="http://schemas.microsoft.com/office/word/2010/wordprocessingInk" xmlns:wne="http://schemas.microsoft.com/office/word/2006/wordml" xmlns:wps="http://schemas.microsoft.com/office/word/2010/wordprocessingShape" mc:Ignorable="w14 w15 w16se w16cid w16 w16cex wp14">
+<w:ftr xmlns:wpc="http://schemas.microsoft.com/office/word/2010/wordprocessingCanvas" xmlns:cx="http://schemas.microsoft.com/office/drawing/2014/chartex" xmlns:cx1="http://schemas.microsoft.com/office/drawing/2015/9/8/chartex" xmlns:cx2="http://schemas.microsoft.com/office/drawing/2015/10/21/chartex" xmlns:cx3="http://schemas.microsoft.com/office/drawing/2016/5/9/chartex" xmlns:cx4="http://schemas.microsoft.com/office/drawing/2016/5/10/chartex" xmlns:cx5="http://schemas.microsoft.com/office/drawing/2016/5/11/chartex" xmlns:cx6="http://schemas.microsoft.com/office/drawing/2016/5/12/chartex" xmlns:cx7="http://schemas.microsoft.com/office/drawing/2016/5/13/chartex" xmlns:cx8="http://schemas.microsoft.com/office/drawing/2016/5/14/chartex" xmlns:mc="http://schemas.openxmlformats.org/markup-compatibility/2006" xmlns:aink="http://schemas.microsoft.com/office/drawing/2016/ink" xmlns:am3d="http://schemas.microsoft.com/office/drawing/2017/model3d" xmlns:o="urn:schemas-microsoft-com:office:office" xmlns:oel="http://schemas.microsoft.com/office/2019/extlst" xmlns:r="http://schemas.openxmlformats.org/officeDocument/2006/relationships" xmlns:m="http://schemas.openxmlformats.org/officeDocument/2006/math" xmlns:v="urn:schemas-microsoft-com:vml" xmlns:wp14="http://schemas.microsoft.com/office/word/2010/wordprocessingDrawing" xmlns:wp="http://schemas.openxmlformats.org/drawingml/2006/wordprocessingDrawing" xmlns:w10="urn:schemas-microsoft-com:office:word" xmlns:w="http://schemas.openxmlformats.org/wordprocessingml/2006/main" xmlns:w14="http://schemas.microsoft.com/office/word/2010/wordml" xmlns:w15="http://schemas.microsoft.com/office/word/2012/wordml" xmlns:w16cex="http://schemas.microsoft.com/office/word/2018/wordml/cex" xmlns:w16cid="http://schemas.microsoft.com/office/word/2016/wordml/cid" xmlns:w16="http://schemas.microsoft.com/office/word/2018/wordml" xmlns:w16du="http://schemas.microsoft.com/office/word/2023/wordml/word16du" xmlns:w16sdtdh="http://schemas.microsoft.com/office/word/2020/wordml/sdtdatahash" xmlns:w16sdtfl="http://schemas.microsoft.com/office/word/2024/wordml/sdtformatlock" xmlns:w16se="http://schemas.microsoft.com/office/word/2015/wordml/symex" xmlns:wpg="http://schemas.microsoft.com/office/word/2010/wordprocessingGroup" xmlns:wpi="http://schemas.microsoft.com/office/word/2010/wordprocessingInk" xmlns:wne="http://schemas.microsoft.com/office/word/2006/wordml" xmlns:wps="http://schemas.microsoft.com/office/word/2010/wordprocessingShape" mc:Ignorable="w14 w15 w16se w16cid w16 w16cex w16sdtdh w16sdtfl w16du wp14">
   <w:p>
     <w:pPr>
       <w:pStyle w:val="Footer"/>
@@ -12832,7 +12853,7 @@
 </file>
 
 <file path=word/footer3.xml><?xml version="1.0" encoding="utf-8"?>
-<w:ftr xmlns:wpc="http://schemas.microsoft.com/office/word/2010/wordprocessingCanvas" xmlns:cx="http://schemas.microsoft.com/office/drawing/2014/chartex" xmlns:cx1="http://schemas.microsoft.com/office/drawing/2015/9/8/chartex" xmlns:cx2="http://schemas.microsoft.com/office/drawing/2015/10/21/chartex" xmlns:cx3="http://schemas.microsoft.com/office/drawing/2016/5/9/chartex" xmlns:cx4="http://schemas.microsoft.com/office/drawing/2016/5/10/chartex" xmlns:cx5="http://schemas.microsoft.com/office/drawing/2016/5/11/chartex" xmlns:cx6="http://schemas.microsoft.com/office/drawing/2016/5/12/chartex" xmlns:cx7="http://schemas.microsoft.com/office/drawing/2016/5/13/chartex" xmlns:cx8="http://schemas.microsoft.com/office/drawing/2016/5/14/chartex" xmlns:mc="http://schemas.openxmlformats.org/markup-compatibility/2006" xmlns:aink="http://schemas.microsoft.com/office/drawing/2016/ink" xmlns:am3d="http://schemas.microsoft.com/office/drawing/2017/model3d" xmlns:o="urn:schemas-microsoft-com:office:office" xmlns:r="http://schemas.openxmlformats.org/officeDocument/2006/relationships" xmlns:m="http://schemas.openxmlformats.org/officeDocument/2006/math" xmlns:v="urn:schemas-microsoft-com:vml" xmlns:wp14="http://schemas.microsoft.com/office/word/2010/wordprocessingDrawing" xmlns:wp="http://schemas.openxmlformats.org/drawingml/2006/wordprocessingDrawing" xmlns:w10="urn:schemas-microsoft-com:office:word" xmlns:w="http://schemas.openxmlformats.org/wordprocessingml/2006/main" xmlns:w14="http://schemas.microsoft.com/office/word/2010/wordml" xmlns:w15="http://schemas.microsoft.com/office/word/2012/wordml" xmlns:w16cex="http://schemas.microsoft.com/office/word/2018/wordml/cex" xmlns:w16cid="http://schemas.microsoft.com/office/word/2016/wordml/cid" xmlns:w16="http://schemas.microsoft.com/office/word/2018/wordml" xmlns:w16se="http://schemas.microsoft.com/office/word/2015/wordml/symex" xmlns:wpg="http://schemas.microsoft.com/office/word/2010/wordprocessingGroup" xmlns:wpi="http://schemas.microsoft.com/office/word/2010/wordprocessingInk" xmlns:wne="http://schemas.microsoft.com/office/word/2006/wordml" xmlns:wps="http://schemas.microsoft.com/office/word/2010/wordprocessingShape" mc:Ignorable="w14 w15 w16se w16cid w16 w16cex wp14">
+<w:ftr xmlns:wpc="http://schemas.microsoft.com/office/word/2010/wordprocessingCanvas" xmlns:cx="http://schemas.microsoft.com/office/drawing/2014/chartex" xmlns:cx1="http://schemas.microsoft.com/office/drawing/2015/9/8/chartex" xmlns:cx2="http://schemas.microsoft.com/office/drawing/2015/10/21/chartex" xmlns:cx3="http://schemas.microsoft.com/office/drawing/2016/5/9/chartex" xmlns:cx4="http://schemas.microsoft.com/office/drawing/2016/5/10/chartex" xmlns:cx5="http://schemas.microsoft.com/office/drawing/2016/5/11/chartex" xmlns:cx6="http://schemas.microsoft.com/office/drawing/2016/5/12/chartex" xmlns:cx7="http://schemas.microsoft.com/office/drawing/2016/5/13/chartex" xmlns:cx8="http://schemas.microsoft.com/office/drawing/2016/5/14/chartex" xmlns:mc="http://schemas.openxmlformats.org/markup-compatibility/2006" xmlns:aink="http://schemas.microsoft.com/office/drawing/2016/ink" xmlns:am3d="http://schemas.microsoft.com/office/drawing/2017/model3d" xmlns:o="urn:schemas-microsoft-com:office:office" xmlns:oel="http://schemas.microsoft.com/office/2019/extlst" xmlns:r="http://schemas.openxmlformats.org/officeDocument/2006/relationships" xmlns:m="http://schemas.openxmlformats.org/officeDocument/2006/math" xmlns:v="urn:schemas-microsoft-com:vml" xmlns:wp14="http://schemas.microsoft.com/office/word/2010/wordprocessingDrawing" xmlns:wp="http://schemas.openxmlformats.org/drawingml/2006/wordprocessingDrawing" xmlns:w10="urn:schemas-microsoft-com:office:word" xmlns:w="http://schemas.openxmlformats.org/wordprocessingml/2006/main" xmlns:w14="http://schemas.microsoft.com/office/word/2010/wordml" xmlns:w15="http://schemas.microsoft.com/office/word/2012/wordml" xmlns:w16cex="http://schemas.microsoft.com/office/word/2018/wordml/cex" xmlns:w16cid="http://schemas.microsoft.com/office/word/2016/wordml/cid" xmlns:w16="http://schemas.microsoft.com/office/word/2018/wordml" xmlns:w16du="http://schemas.microsoft.com/office/word/2023/wordml/word16du" xmlns:w16sdtdh="http://schemas.microsoft.com/office/word/2020/wordml/sdtdatahash" xmlns:w16sdtfl="http://schemas.microsoft.com/office/word/2024/wordml/sdtformatlock" xmlns:w16se="http://schemas.microsoft.com/office/word/2015/wordml/symex" xmlns:wpg="http://schemas.microsoft.com/office/word/2010/wordprocessingGroup" xmlns:wpi="http://schemas.microsoft.com/office/word/2010/wordprocessingInk" xmlns:wne="http://schemas.microsoft.com/office/word/2006/wordml" xmlns:wps="http://schemas.microsoft.com/office/word/2010/wordprocessingShape" mc:Ignorable="w14 w15 w16se w16cid w16 w16cex w16sdtdh w16sdtfl w16du wp14">
   <w:p>
     <w:pPr>
       <w:pStyle w:val="Footer"/>
@@ -12842,7 +12863,7 @@
 </file>
 
 <file path=word/footnotes.xml><?xml version="1.0" encoding="utf-8"?>
-<w:footnotes xmlns:wpc="http://schemas.microsoft.com/office/word/2010/wordprocessingCanvas" xmlns:cx="http://schemas.microsoft.com/office/drawing/2014/chartex" xmlns:cx1="http://schemas.microsoft.com/office/drawing/2015/9/8/chartex" xmlns:cx2="http://schemas.microsoft.com/office/drawing/2015/10/21/chartex" xmlns:cx3="http://schemas.microsoft.com/office/drawing/2016/5/9/chartex" xmlns:cx4="http://schemas.microsoft.com/office/drawing/2016/5/10/chartex" xmlns:cx5="http://schemas.microsoft.com/office/drawing/2016/5/11/chartex" xmlns:cx6="http://schemas.microsoft.com/office/drawing/2016/5/12/chartex" xmlns:cx7="http://schemas.microsoft.com/office/drawing/2016/5/13/chartex" xmlns:cx8="http://schemas.microsoft.com/office/drawing/2016/5/14/chartex" xmlns:mc="http://schemas.openxmlformats.org/markup-compatibility/2006" xmlns:aink="http://schemas.microsoft.com/office/drawing/2016/ink" xmlns:am3d="http://schemas.microsoft.com/office/drawing/2017/model3d" xmlns:o="urn:schemas-microsoft-com:office:office" xmlns:r="http://schemas.openxmlformats.org/officeDocument/2006/relationships" xmlns:m="http://schemas.openxmlformats.org/officeDocument/2006/math" xmlns:v="urn:schemas-microsoft-com:vml" xmlns:wp14="http://schemas.microsoft.com/office/word/2010/wordprocessingDrawing" xmlns:wp="http://schemas.openxmlformats.org/drawingml/2006/wordprocessingDrawing" xmlns:w10="urn:schemas-microsoft-com:office:word" xmlns:w="http://schemas.openxmlformats.org/wordprocessingml/2006/main" xmlns:w14="http://schemas.microsoft.com/office/word/2010/wordml" xmlns:w15="http://schemas.microsoft.com/office/word/2012/wordml" xmlns:w16cex="http://schemas.microsoft.com/office/word/2018/wordml/cex" xmlns:w16cid="http://schemas.microsoft.com/office/word/2016/wordml/cid" xmlns:w16="http://schemas.microsoft.com/office/word/2018/wordml" xmlns:w16se="http://schemas.microsoft.com/office/word/2015/wordml/symex" xmlns:wpg="http://schemas.microsoft.com/office/word/2010/wordprocessingGroup" xmlns:wpi="http://schemas.microsoft.com/office/word/2010/wordprocessingInk" xmlns:wne="http://schemas.microsoft.com/office/word/2006/wordml" xmlns:wps="http://schemas.microsoft.com/office/word/2010/wordprocessingShape" mc:Ignorable="w14 w15 w16se w16cid w16 w16cex wp14">
+<w:footnotes xmlns:wpc="http://schemas.microsoft.com/office/word/2010/wordprocessingCanvas" xmlns:cx="http://schemas.microsoft.com/office/drawing/2014/chartex" xmlns:cx1="http://schemas.microsoft.com/office/drawing/2015/9/8/chartex" xmlns:cx2="http://schemas.microsoft.com/office/drawing/2015/10/21/chartex" xmlns:cx3="http://schemas.microsoft.com/office/drawing/2016/5/9/chartex" xmlns:cx4="http://schemas.microsoft.com/office/drawing/2016/5/10/chartex" xmlns:cx5="http://schemas.microsoft.com/office/drawing/2016/5/11/chartex" xmlns:cx6="http://schemas.microsoft.com/office/drawing/2016/5/12/chartex" xmlns:cx7="http://schemas.microsoft.com/office/drawing/2016/5/13/chartex" xmlns:cx8="http://schemas.microsoft.com/office/drawing/2016/5/14/chartex" xmlns:mc="http://schemas.openxmlformats.org/markup-compatibility/2006" xmlns:aink="http://schemas.microsoft.com/office/drawing/2016/ink" xmlns:am3d="http://schemas.microsoft.com/office/drawing/2017/model3d" xmlns:o="urn:schemas-microsoft-com:office:office" xmlns:oel="http://schemas.microsoft.com/office/2019/extlst" xmlns:r="http://schemas.openxmlformats.org/officeDocument/2006/relationships" xmlns:m="http://schemas.openxmlformats.org/officeDocument/2006/math" xmlns:v="urn:schemas-microsoft-com:vml" xmlns:wp14="http://schemas.microsoft.com/office/word/2010/wordprocessingDrawing" xmlns:wp="http://schemas.openxmlformats.org/drawingml/2006/wordprocessingDrawing" xmlns:w10="urn:schemas-microsoft-com:office:word" xmlns:w="http://schemas.openxmlformats.org/wordprocessingml/2006/main" xmlns:w14="http://schemas.microsoft.com/office/word/2010/wordml" xmlns:w15="http://schemas.microsoft.com/office/word/2012/wordml" xmlns:w16cex="http://schemas.microsoft.com/office/word/2018/wordml/cex" xmlns:w16cid="http://schemas.microsoft.com/office/word/2016/wordml/cid" xmlns:w16="http://schemas.microsoft.com/office/word/2018/wordml" xmlns:w16du="http://schemas.microsoft.com/office/word/2023/wordml/word16du" xmlns:w16sdtdh="http://schemas.microsoft.com/office/word/2020/wordml/sdtdatahash" xmlns:w16sdtfl="http://schemas.microsoft.com/office/word/2024/wordml/sdtformatlock" xmlns:w16se="http://schemas.microsoft.com/office/word/2015/wordml/symex" xmlns:wpg="http://schemas.microsoft.com/office/word/2010/wordprocessingGroup" xmlns:wpi="http://schemas.microsoft.com/office/word/2010/wordprocessingInk" xmlns:wne="http://schemas.microsoft.com/office/word/2006/wordml" xmlns:wps="http://schemas.microsoft.com/office/word/2010/wordprocessingShape" mc:Ignorable="w14 w15 w16se w16cid w16 w16cex w16sdtdh w16sdtfl w16du wp14">
   <w:footnote w:type="separator" w:id="-1">
     <w:p>
       <w:pPr>
@@ -12874,7 +12895,7 @@
 </file>
 
 <file path=word/header1.xml><?xml version="1.0" encoding="utf-8"?>
-<w:hdr xmlns:wpc="http://schemas.microsoft.com/office/word/2010/wordprocessingCanvas" xmlns:cx="http://schemas.microsoft.com/office/drawing/2014/chartex" xmlns:cx1="http://schemas.microsoft.com/office/drawing/2015/9/8/chartex" xmlns:cx2="http://schemas.microsoft.com/office/drawing/2015/10/21/chartex" xmlns:cx3="http://schemas.microsoft.com/office/drawing/2016/5/9/chartex" xmlns:cx4="http://schemas.microsoft.com/office/drawing/2016/5/10/chartex" xmlns:cx5="http://schemas.microsoft.com/office/drawing/2016/5/11/chartex" xmlns:cx6="http://schemas.microsoft.com/office/drawing/2016/5/12/chartex" xmlns:cx7="http://schemas.microsoft.com/office/drawing/2016/5/13/chartex" xmlns:cx8="http://schemas.microsoft.com/office/drawing/2016/5/14/chartex" xmlns:mc="http://schemas.openxmlformats.org/markup-compatibility/2006" xmlns:aink="http://schemas.microsoft.com/office/drawing/2016/ink" xmlns:am3d="http://schemas.microsoft.com/office/drawing/2017/model3d" xmlns:o="urn:schemas-microsoft-com:office:office" xmlns:r="http://schemas.openxmlformats.org/officeDocument/2006/relationships" xmlns:m="http://schemas.openxmlformats.org/officeDocument/2006/math" xmlns:v="urn:schemas-microsoft-com:vml" xmlns:wp14="http://schemas.microsoft.com/office/word/2010/wordprocessingDrawing" xmlns:wp="http://schemas.openxmlformats.org/drawingml/2006/wordprocessingDrawing" xmlns:w10="urn:schemas-microsoft-com:office:word" xmlns:w="http://schemas.openxmlformats.org/wordprocessingml/2006/main" xmlns:w14="http://schemas.microsoft.com/office/word/2010/wordml" xmlns:w15="http://schemas.microsoft.com/office/word/2012/wordml" xmlns:w16cex="http://schemas.microsoft.com/office/word/2018/wordml/cex" xmlns:w16cid="http://schemas.microsoft.com/office/word/2016/wordml/cid" xmlns:w16="http://schemas.microsoft.com/office/word/2018/wordml" xmlns:w16se="http://schemas.microsoft.com/office/word/2015/wordml/symex" xmlns:wpg="http://schemas.microsoft.com/office/word/2010/wordprocessingGroup" xmlns:wpi="http://schemas.microsoft.com/office/word/2010/wordprocessingInk" xmlns:wne="http://schemas.microsoft.com/office/word/2006/wordml" xmlns:wps="http://schemas.microsoft.com/office/word/2010/wordprocessingShape" mc:Ignorable="w14 w15 w16se w16cid w16 w16cex wp14">
+<w:hdr xmlns:wpc="http://schemas.microsoft.com/office/word/2010/wordprocessingCanvas" xmlns:cx="http://schemas.microsoft.com/office/drawing/2014/chartex" xmlns:cx1="http://schemas.microsoft.com/office/drawing/2015/9/8/chartex" xmlns:cx2="http://schemas.microsoft.com/office/drawing/2015/10/21/chartex" xmlns:cx3="http://schemas.microsoft.com/office/drawing/2016/5/9/chartex" xmlns:cx4="http://schemas.microsoft.com/office/drawing/2016/5/10/chartex" xmlns:cx5="http://schemas.microsoft.com/office/drawing/2016/5/11/chartex" xmlns:cx6="http://schemas.microsoft.com/office/drawing/2016/5/12/chartex" xmlns:cx7="http://schemas.microsoft.com/office/drawing/2016/5/13/chartex" xmlns:cx8="http://schemas.microsoft.com/office/drawing/2016/5/14/chartex" xmlns:mc="http://schemas.openxmlformats.org/markup-compatibility/2006" xmlns:aink="http://schemas.microsoft.com/office/drawing/2016/ink" xmlns:am3d="http://schemas.microsoft.com/office/drawing/2017/model3d" xmlns:o="urn:schemas-microsoft-com:office:office" xmlns:oel="http://schemas.microsoft.com/office/2019/extlst" xmlns:r="http://schemas.openxmlformats.org/officeDocument/2006/relationships" xmlns:m="http://schemas.openxmlformats.org/officeDocument/2006/math" xmlns:v="urn:schemas-microsoft-com:vml" xmlns:wp14="http://schemas.microsoft.com/office/word/2010/wordprocessingDrawing" xmlns:wp="http://schemas.openxmlformats.org/drawingml/2006/wordprocessingDrawing" xmlns:w10="urn:schemas-microsoft-com:office:word" xmlns:w="http://schemas.openxmlformats.org/wordprocessingml/2006/main" xmlns:w14="http://schemas.microsoft.com/office/word/2010/wordml" xmlns:w15="http://schemas.microsoft.com/office/word/2012/wordml" xmlns:w16cex="http://schemas.microsoft.com/office/word/2018/wordml/cex" xmlns:w16cid="http://schemas.microsoft.com/office/word/2016/wordml/cid" xmlns:w16="http://schemas.microsoft.com/office/word/2018/wordml" xmlns:w16du="http://schemas.microsoft.com/office/word/2023/wordml/word16du" xmlns:w16sdtdh="http://schemas.microsoft.com/office/word/2020/wordml/sdtdatahash" xmlns:w16sdtfl="http://schemas.microsoft.com/office/word/2024/wordml/sdtformatlock" xmlns:w16se="http://schemas.microsoft.com/office/word/2015/wordml/symex" xmlns:wpg="http://schemas.microsoft.com/office/word/2010/wordprocessingGroup" xmlns:wpi="http://schemas.microsoft.com/office/word/2010/wordprocessingInk" xmlns:wne="http://schemas.microsoft.com/office/word/2006/wordml" xmlns:wps="http://schemas.microsoft.com/office/word/2010/wordprocessingShape" mc:Ignorable="w14 w15 w16se w16cid w16 w16cex w16sdtdh w16sdtfl w16du wp14">
   <w:p>
     <w:pPr>
       <w:pStyle w:val="Header"/>
@@ -12884,7 +12905,7 @@
 </file>
 
 <file path=word/header2.xml><?xml version="1.0" encoding="utf-8"?>
-<w:hdr xmlns:wpc="http://schemas.microsoft.com/office/word/2010/wordprocessingCanvas" xmlns:cx="http://schemas.microsoft.com/office/drawing/2014/chartex" xmlns:cx1="http://schemas.microsoft.com/office/drawing/2015/9/8/chartex" xmlns:cx2="http://schemas.microsoft.com/office/drawing/2015/10/21/chartex" xmlns:cx3="http://schemas.microsoft.com/office/drawing/2016/5/9/chartex" xmlns:cx4="http://schemas.microsoft.com/office/drawing/2016/5/10/chartex" xmlns:cx5="http://schemas.microsoft.com/office/drawing/2016/5/11/chartex" xmlns:cx6="http://schemas.microsoft.com/office/drawing/2016/5/12/chartex" xmlns:cx7="http://schemas.microsoft.com/office/drawing/2016/5/13/chartex" xmlns:cx8="http://schemas.microsoft.com/office/drawing/2016/5/14/chartex" xmlns:mc="http://schemas.openxmlformats.org/markup-compatibility/2006" xmlns:aink="http://schemas.microsoft.com/office/drawing/2016/ink" xmlns:am3d="http://schemas.microsoft.com/office/drawing/2017/model3d" xmlns:o="urn:schemas-microsoft-com:office:office" xmlns:r="http://schemas.openxmlformats.org/officeDocument/2006/relationships" xmlns:m="http://schemas.openxmlformats.org/officeDocument/2006/math" xmlns:v="urn:schemas-microsoft-com:vml" xmlns:wp14="http://schemas.microsoft.com/office/word/2010/wordprocessingDrawing" xmlns:wp="http://schemas.openxmlformats.org/drawingml/2006/wordprocessingDrawing" xmlns:w10="urn:schemas-microsoft-com:office:word" xmlns:w="http://schemas.openxmlformats.org/wordprocessingml/2006/main" xmlns:w14="http://schemas.microsoft.com/office/word/2010/wordml" xmlns:w15="http://schemas.microsoft.com/office/word/2012/wordml" xmlns:w16cex="http://schemas.microsoft.com/office/word/2018/wordml/cex" xmlns:w16cid="http://schemas.microsoft.com/office/word/2016/wordml/cid" xmlns:w16="http://schemas.microsoft.com/office/word/2018/wordml" xmlns:w16se="http://schemas.microsoft.com/office/word/2015/wordml/symex" xmlns:wpg="http://schemas.microsoft.com/office/word/2010/wordprocessingGroup" xmlns:wpi="http://schemas.microsoft.com/office/word/2010/wordprocessingInk" xmlns:wne="http://schemas.microsoft.com/office/word/2006/wordml" xmlns:wps="http://schemas.microsoft.com/office/word/2010/wordprocessingShape" mc:Ignorable="w14 w15 w16se w16cid w16 w16cex wp14">
+<w:hdr xmlns:wpc="http://schemas.microsoft.com/office/word/2010/wordprocessingCanvas" xmlns:cx="http://schemas.microsoft.com/office/drawing/2014/chartex" xmlns:cx1="http://schemas.microsoft.com/office/drawing/2015/9/8/chartex" xmlns:cx2="http://schemas.microsoft.com/office/drawing/2015/10/21/chartex" xmlns:cx3="http://schemas.microsoft.com/office/drawing/2016/5/9/chartex" xmlns:cx4="http://schemas.microsoft.com/office/drawing/2016/5/10/chartex" xmlns:cx5="http://schemas.microsoft.com/office/drawing/2016/5/11/chartex" xmlns:cx6="http://schemas.microsoft.com/office/drawing/2016/5/12/chartex" xmlns:cx7="http://schemas.microsoft.com/office/drawing/2016/5/13/chartex" xmlns:cx8="http://schemas.microsoft.com/office/drawing/2016/5/14/chartex" xmlns:mc="http://schemas.openxmlformats.org/markup-compatibility/2006" xmlns:aink="http://schemas.microsoft.com/office/drawing/2016/ink" xmlns:am3d="http://schemas.microsoft.com/office/drawing/2017/model3d" xmlns:o="urn:schemas-microsoft-com:office:office" xmlns:oel="http://schemas.microsoft.com/office/2019/extlst" xmlns:r="http://schemas.openxmlformats.org/officeDocument/2006/relationships" xmlns:m="http://schemas.openxmlformats.org/officeDocument/2006/math" xmlns:v="urn:schemas-microsoft-com:vml" xmlns:wp14="http://schemas.microsoft.com/office/word/2010/wordprocessingDrawing" xmlns:wp="http://schemas.openxmlformats.org/drawingml/2006/wordprocessingDrawing" xmlns:w10="urn:schemas-microsoft-com:office:word" xmlns:w="http://schemas.openxmlformats.org/wordprocessingml/2006/main" xmlns:w14="http://schemas.microsoft.com/office/word/2010/wordml" xmlns:w15="http://schemas.microsoft.com/office/word/2012/wordml" xmlns:w16cex="http://schemas.microsoft.com/office/word/2018/wordml/cex" xmlns:w16cid="http://schemas.microsoft.com/office/word/2016/wordml/cid" xmlns:w16="http://schemas.microsoft.com/office/word/2018/wordml" xmlns:w16du="http://schemas.microsoft.com/office/word/2023/wordml/word16du" xmlns:w16sdtdh="http://schemas.microsoft.com/office/word/2020/wordml/sdtdatahash" xmlns:w16sdtfl="http://schemas.microsoft.com/office/word/2024/wordml/sdtformatlock" xmlns:w16se="http://schemas.microsoft.com/office/word/2015/wordml/symex" xmlns:wpg="http://schemas.microsoft.com/office/word/2010/wordprocessingGroup" xmlns:wpi="http://schemas.microsoft.com/office/word/2010/wordprocessingInk" xmlns:wne="http://schemas.microsoft.com/office/word/2006/wordml" xmlns:wps="http://schemas.microsoft.com/office/word/2010/wordprocessingShape" mc:Ignorable="w14 w15 w16se w16cid w16 w16cex w16sdtdh w16sdtfl w16du wp14">
   <w:tbl>
     <w:tblPr>
       <w:tblW w:w="0" w:type="auto"/>
@@ -12945,7 +12966,7 @@
 </file>
 
 <file path=word/header3.xml><?xml version="1.0" encoding="utf-8"?>
-<w:hdr xmlns:wpc="http://schemas.microsoft.com/office/word/2010/wordprocessingCanvas" xmlns:cx="http://schemas.microsoft.com/office/drawing/2014/chartex" xmlns:cx1="http://schemas.microsoft.com/office/drawing/2015/9/8/chartex" xmlns:cx2="http://schemas.microsoft.com/office/drawing/2015/10/21/chartex" xmlns:cx3="http://schemas.microsoft.com/office/drawing/2016/5/9/chartex" xmlns:cx4="http://schemas.microsoft.com/office/drawing/2016/5/10/chartex" xmlns:cx5="http://schemas.microsoft.com/office/drawing/2016/5/11/chartex" xmlns:cx6="http://schemas.microsoft.com/office/drawing/2016/5/12/chartex" xmlns:cx7="http://schemas.microsoft.com/office/drawing/2016/5/13/chartex" xmlns:cx8="http://schemas.microsoft.com/office/drawing/2016/5/14/chartex" xmlns:mc="http://schemas.openxmlformats.org/markup-compatibility/2006" xmlns:aink="http://schemas.microsoft.com/office/drawing/2016/ink" xmlns:am3d="http://schemas.microsoft.com/office/drawing/2017/model3d" xmlns:o="urn:schemas-microsoft-com:office:office" xmlns:r="http://schemas.openxmlformats.org/officeDocument/2006/relationships" xmlns:m="http://schemas.openxmlformats.org/officeDocument/2006/math" xmlns:v="urn:schemas-microsoft-com:vml" xmlns:wp14="http://schemas.microsoft.com/office/word/2010/wordprocessingDrawing" xmlns:wp="http://schemas.openxmlformats.org/drawingml/2006/wordprocessingDrawing" xmlns:w10="urn:schemas-microsoft-com:office:word" xmlns:w="http://schemas.openxmlformats.org/wordprocessingml/2006/main" xmlns:w14="http://schemas.microsoft.com/office/word/2010/wordml" xmlns:w15="http://schemas.microsoft.com/office/word/2012/wordml" xmlns:w16cex="http://schemas.microsoft.com/office/word/2018/wordml/cex" xmlns:w16cid="http://schemas.microsoft.com/office/word/2016/wordml/cid" xmlns:w16="http://schemas.microsoft.com/office/word/2018/wordml" xmlns:w16se="http://schemas.microsoft.com/office/word/2015/wordml/symex" xmlns:wpg="http://schemas.microsoft.com/office/word/2010/wordprocessingGroup" xmlns:wpi="http://schemas.microsoft.com/office/word/2010/wordprocessingInk" xmlns:wne="http://schemas.microsoft.com/office/word/2006/wordml" xmlns:wps="http://schemas.microsoft.com/office/word/2010/wordprocessingShape" mc:Ignorable="w14 w15 w16se w16cid w16 w16cex wp14">
+<w:hdr xmlns:wpc="http://schemas.microsoft.com/office/word/2010/wordprocessingCanvas" xmlns:cx="http://schemas.microsoft.com/office/drawing/2014/chartex" xmlns:cx1="http://schemas.microsoft.com/office/drawing/2015/9/8/chartex" xmlns:cx2="http://schemas.microsoft.com/office/drawing/2015/10/21/chartex" xmlns:cx3="http://schemas.microsoft.com/office/drawing/2016/5/9/chartex" xmlns:cx4="http://schemas.microsoft.com/office/drawing/2016/5/10/chartex" xmlns:cx5="http://schemas.microsoft.com/office/drawing/2016/5/11/chartex" xmlns:cx6="http://schemas.microsoft.com/office/drawing/2016/5/12/chartex" xmlns:cx7="http://schemas.microsoft.com/office/drawing/2016/5/13/chartex" xmlns:cx8="http://schemas.microsoft.com/office/drawing/2016/5/14/chartex" xmlns:mc="http://schemas.openxmlformats.org/markup-compatibility/2006" xmlns:aink="http://schemas.microsoft.com/office/drawing/2016/ink" xmlns:am3d="http://schemas.microsoft.com/office/drawing/2017/model3d" xmlns:o="urn:schemas-microsoft-com:office:office" xmlns:oel="http://schemas.microsoft.com/office/2019/extlst" xmlns:r="http://schemas.openxmlformats.org/officeDocument/2006/relationships" xmlns:m="http://schemas.openxmlformats.org/officeDocument/2006/math" xmlns:v="urn:schemas-microsoft-com:vml" xmlns:wp14="http://schemas.microsoft.com/office/word/2010/wordprocessingDrawing" xmlns:wp="http://schemas.openxmlformats.org/drawingml/2006/wordprocessingDrawing" xmlns:w10="urn:schemas-microsoft-com:office:word" xmlns:w="http://schemas.openxmlformats.org/wordprocessingml/2006/main" xmlns:w14="http://schemas.microsoft.com/office/word/2010/wordml" xmlns:w15="http://schemas.microsoft.com/office/word/2012/wordml" xmlns:w16cex="http://schemas.microsoft.com/office/word/2018/wordml/cex" xmlns:w16cid="http://schemas.microsoft.com/office/word/2016/wordml/cid" xmlns:w16="http://schemas.microsoft.com/office/word/2018/wordml" xmlns:w16du="http://schemas.microsoft.com/office/word/2023/wordml/word16du" xmlns:w16sdtdh="http://schemas.microsoft.com/office/word/2020/wordml/sdtdatahash" xmlns:w16sdtfl="http://schemas.microsoft.com/office/word/2024/wordml/sdtformatlock" xmlns:w16se="http://schemas.microsoft.com/office/word/2015/wordml/symex" xmlns:wpg="http://schemas.microsoft.com/office/word/2010/wordprocessingGroup" xmlns:wpi="http://schemas.microsoft.com/office/word/2010/wordprocessingInk" xmlns:wne="http://schemas.microsoft.com/office/word/2006/wordml" xmlns:wps="http://schemas.microsoft.com/office/word/2010/wordprocessingShape" mc:Ignorable="w14 w15 w16se w16cid w16 w16cex w16sdtdh w16sdtfl w16du wp14">
   <w:p>
     <w:pPr>
       <w:pStyle w:val="Header"/>
@@ -13012,7 +13033,7 @@
 </file>
 
 <file path=word/numbering.xml><?xml version="1.0" encoding="utf-8"?>
-<w:numbering xmlns:wpc="http://schemas.microsoft.com/office/word/2010/wordprocessingCanvas" xmlns:cx="http://schemas.microsoft.com/office/drawing/2014/chartex" xmlns:cx1="http://schemas.microsoft.com/office/drawing/2015/9/8/chartex" xmlns:cx2="http://schemas.microsoft.com/office/drawing/2015/10/21/chartex" xmlns:cx3="http://schemas.microsoft.com/office/drawing/2016/5/9/chartex" xmlns:cx4="http://schemas.microsoft.com/office/drawing/2016/5/10/chartex" xmlns:cx5="http://schemas.microsoft.com/office/drawing/2016/5/11/chartex" xmlns:cx6="http://schemas.microsoft.com/office/drawing/2016/5/12/chartex" xmlns:cx7="http://schemas.microsoft.com/office/drawing/2016/5/13/chartex" xmlns:cx8="http://schemas.microsoft.com/office/drawing/2016/5/14/chartex" xmlns:mc="http://schemas.openxmlformats.org/markup-compatibility/2006" xmlns:aink="http://schemas.microsoft.com/office/drawing/2016/ink" xmlns:am3d="http://schemas.microsoft.com/office/drawing/2017/model3d" xmlns:o="urn:schemas-microsoft-com:office:office" xmlns:r="http://schemas.openxmlformats.org/officeDocument/2006/relationships" xmlns:m="http://schemas.openxmlformats.org/officeDocument/2006/math" xmlns:v="urn:schemas-microsoft-com:vml" xmlns:wp14="http://schemas.microsoft.com/office/word/2010/wordprocessingDrawing" xmlns:wp="http://schemas.openxmlformats.org/drawingml/2006/wordprocessingDrawing" xmlns:w10="urn:schemas-microsoft-com:office:word" xmlns:w="http://schemas.openxmlformats.org/wordprocessingml/2006/main" xmlns:w14="http://schemas.microsoft.com/office/word/2010/wordml" xmlns:w15="http://schemas.microsoft.com/office/word/2012/wordml" xmlns:w16cex="http://schemas.microsoft.com/office/word/2018/wordml/cex" xmlns:w16cid="http://schemas.microsoft.com/office/word/2016/wordml/cid" xmlns:w16="http://schemas.microsoft.com/office/word/2018/wordml" xmlns:w16se="http://schemas.microsoft.com/office/word/2015/wordml/symex" xmlns:wpg="http://schemas.microsoft.com/office/word/2010/wordprocessingGroup" xmlns:wpi="http://schemas.microsoft.com/office/word/2010/wordprocessingInk" xmlns:wne="http://schemas.microsoft.com/office/word/2006/wordml" xmlns:wps="http://schemas.microsoft.com/office/word/2010/wordprocessingShape" mc:Ignorable="w14 w15 w16se w16cid w16 w16cex wp14">
+<w:numbering xmlns:wpc="http://schemas.microsoft.com/office/word/2010/wordprocessingCanvas" xmlns:cx="http://schemas.microsoft.com/office/drawing/2014/chartex" xmlns:cx1="http://schemas.microsoft.com/office/drawing/2015/9/8/chartex" xmlns:cx2="http://schemas.microsoft.com/office/drawing/2015/10/21/chartex" xmlns:cx3="http://schemas.microsoft.com/office/drawing/2016/5/9/chartex" xmlns:cx4="http://schemas.microsoft.com/office/drawing/2016/5/10/chartex" xmlns:cx5="http://schemas.microsoft.com/office/drawing/2016/5/11/chartex" xmlns:cx6="http://schemas.microsoft.com/office/drawing/2016/5/12/chartex" xmlns:cx7="http://schemas.microsoft.com/office/drawing/2016/5/13/chartex" xmlns:cx8="http://schemas.microsoft.com/office/drawing/2016/5/14/chartex" xmlns:mc="http://schemas.openxmlformats.org/markup-compatibility/2006" xmlns:aink="http://schemas.microsoft.com/office/drawing/2016/ink" xmlns:am3d="http://schemas.microsoft.com/office/drawing/2017/model3d" xmlns:o="urn:schemas-microsoft-com:office:office" xmlns:oel="http://schemas.microsoft.com/office/2019/extlst" xmlns:r="http://schemas.openxmlformats.org/officeDocument/2006/relationships" xmlns:m="http://schemas.openxmlformats.org/officeDocument/2006/math" xmlns:v="urn:schemas-microsoft-com:vml" xmlns:wp14="http://schemas.microsoft.com/office/word/2010/wordprocessingDrawing" xmlns:wp="http://schemas.openxmlformats.org/drawingml/2006/wordprocessingDrawing" xmlns:w10="urn:schemas-microsoft-com:office:word" xmlns:w="http://schemas.openxmlformats.org/wordprocessingml/2006/main" xmlns:w14="http://schemas.microsoft.com/office/word/2010/wordml" xmlns:w15="http://schemas.microsoft.com/office/word/2012/wordml" xmlns:w16cex="http://schemas.microsoft.com/office/word/2018/wordml/cex" xmlns:w16cid="http://schemas.microsoft.com/office/word/2016/wordml/cid" xmlns:w16="http://schemas.microsoft.com/office/word/2018/wordml" xmlns:w16du="http://schemas.microsoft.com/office/word/2023/wordml/word16du" xmlns:w16sdtdh="http://schemas.microsoft.com/office/word/2020/wordml/sdtdatahash" xmlns:w16sdtfl="http://schemas.microsoft.com/office/word/2024/wordml/sdtformatlock" xmlns:w16se="http://schemas.microsoft.com/office/word/2015/wordml/symex" xmlns:wpg="http://schemas.microsoft.com/office/word/2010/wordprocessingGroup" xmlns:wpi="http://schemas.microsoft.com/office/word/2010/wordprocessingInk" xmlns:wne="http://schemas.microsoft.com/office/word/2006/wordml" xmlns:wps="http://schemas.microsoft.com/office/word/2010/wordprocessingShape" mc:Ignorable="w14 w15 w16se w16cid w16 w16cex w16sdtdh w16sdtfl w16du wp14">
   <w:abstractNum w:abstractNumId="0" w15:restartNumberingAfterBreak="0">
     <w:nsid w:val="00585035"/>
     <w:multiLevelType w:val="multilevel"/>
@@ -20505,196 +20526,196 @@
       </w:rPr>
     </w:lvl>
   </w:abstractNum>
-  <w:num w:numId="1">
+  <w:num w:numId="1" w16cid:durableId="1296908779">
     <w:abstractNumId w:val="5"/>
   </w:num>
-  <w:num w:numId="2">
+  <w:num w:numId="2" w16cid:durableId="1021591319">
     <w:abstractNumId w:val="58"/>
   </w:num>
-  <w:num w:numId="3">
+  <w:num w:numId="3" w16cid:durableId="502235088">
     <w:abstractNumId w:val="36"/>
   </w:num>
-  <w:num w:numId="4">
+  <w:num w:numId="4" w16cid:durableId="1953392175">
     <w:abstractNumId w:val="56"/>
   </w:num>
-  <w:num w:numId="5">
+  <w:num w:numId="5" w16cid:durableId="1758089256">
     <w:abstractNumId w:val="33"/>
   </w:num>
-  <w:num w:numId="6">
+  <w:num w:numId="6" w16cid:durableId="108428740">
     <w:abstractNumId w:val="2"/>
   </w:num>
-  <w:num w:numId="7">
+  <w:num w:numId="7" w16cid:durableId="620888538">
     <w:abstractNumId w:val="4"/>
   </w:num>
-  <w:num w:numId="8">
+  <w:num w:numId="8" w16cid:durableId="21982636">
     <w:abstractNumId w:val="60"/>
   </w:num>
-  <w:num w:numId="9">
+  <w:num w:numId="9" w16cid:durableId="1892839646">
     <w:abstractNumId w:val="14"/>
   </w:num>
-  <w:num w:numId="10">
+  <w:num w:numId="10" w16cid:durableId="666984658">
     <w:abstractNumId w:val="46"/>
   </w:num>
-  <w:num w:numId="11">
+  <w:num w:numId="11" w16cid:durableId="541291822">
     <w:abstractNumId w:val="1"/>
   </w:num>
-  <w:num w:numId="12">
+  <w:num w:numId="12" w16cid:durableId="975913727">
     <w:abstractNumId w:val="44"/>
   </w:num>
-  <w:num w:numId="13">
+  <w:num w:numId="13" w16cid:durableId="1738088604">
     <w:abstractNumId w:val="27"/>
   </w:num>
-  <w:num w:numId="14">
+  <w:num w:numId="14" w16cid:durableId="2068408165">
     <w:abstractNumId w:val="42"/>
   </w:num>
-  <w:num w:numId="15">
+  <w:num w:numId="15" w16cid:durableId="1070421958">
     <w:abstractNumId w:val="47"/>
   </w:num>
-  <w:num w:numId="16">
+  <w:num w:numId="16" w16cid:durableId="888147113">
     <w:abstractNumId w:val="28"/>
   </w:num>
-  <w:num w:numId="17">
+  <w:num w:numId="17" w16cid:durableId="476385531">
     <w:abstractNumId w:val="45"/>
   </w:num>
-  <w:num w:numId="18">
+  <w:num w:numId="18" w16cid:durableId="1647391706">
     <w:abstractNumId w:val="57"/>
   </w:num>
-  <w:num w:numId="19">
+  <w:num w:numId="19" w16cid:durableId="1207913173">
     <w:abstractNumId w:val="25"/>
   </w:num>
-  <w:num w:numId="20">
+  <w:num w:numId="20" w16cid:durableId="224609194">
     <w:abstractNumId w:val="37"/>
   </w:num>
-  <w:num w:numId="21">
+  <w:num w:numId="21" w16cid:durableId="135874226">
     <w:abstractNumId w:val="7"/>
   </w:num>
-  <w:num w:numId="22">
+  <w:num w:numId="22" w16cid:durableId="348797309">
     <w:abstractNumId w:val="59"/>
   </w:num>
-  <w:num w:numId="23">
+  <w:num w:numId="23" w16cid:durableId="1901789918">
     <w:abstractNumId w:val="32"/>
   </w:num>
-  <w:num w:numId="24">
+  <w:num w:numId="24" w16cid:durableId="1985742595">
     <w:abstractNumId w:val="15"/>
   </w:num>
-  <w:num w:numId="25">
+  <w:num w:numId="25" w16cid:durableId="1910920446">
     <w:abstractNumId w:val="62"/>
   </w:num>
-  <w:num w:numId="26">
+  <w:num w:numId="26" w16cid:durableId="1826585336">
     <w:abstractNumId w:val="24"/>
   </w:num>
-  <w:num w:numId="27">
+  <w:num w:numId="27" w16cid:durableId="625039587">
     <w:abstractNumId w:val="22"/>
   </w:num>
-  <w:num w:numId="28">
+  <w:num w:numId="28" w16cid:durableId="844054270">
     <w:abstractNumId w:val="53"/>
   </w:num>
-  <w:num w:numId="29">
+  <w:num w:numId="29" w16cid:durableId="1909995171">
     <w:abstractNumId w:val="0"/>
   </w:num>
-  <w:num w:numId="30">
+  <w:num w:numId="30" w16cid:durableId="618878920">
     <w:abstractNumId w:val="35"/>
   </w:num>
-  <w:num w:numId="31">
+  <w:num w:numId="31" w16cid:durableId="16391520">
     <w:abstractNumId w:val="52"/>
   </w:num>
-  <w:num w:numId="32">
+  <w:num w:numId="32" w16cid:durableId="277369680">
     <w:abstractNumId w:val="29"/>
   </w:num>
-  <w:num w:numId="33">
+  <w:num w:numId="33" w16cid:durableId="420638361">
     <w:abstractNumId w:val="23"/>
   </w:num>
-  <w:num w:numId="34">
+  <w:num w:numId="34" w16cid:durableId="1797600255">
     <w:abstractNumId w:val="38"/>
   </w:num>
-  <w:num w:numId="35">
+  <w:num w:numId="35" w16cid:durableId="1137064338">
     <w:abstractNumId w:val="6"/>
   </w:num>
-  <w:num w:numId="36">
+  <w:num w:numId="36" w16cid:durableId="662582958">
     <w:abstractNumId w:val="41"/>
   </w:num>
-  <w:num w:numId="37">
+  <w:num w:numId="37" w16cid:durableId="1690134393">
     <w:abstractNumId w:val="19"/>
   </w:num>
-  <w:num w:numId="38">
+  <w:num w:numId="38" w16cid:durableId="1890338570">
     <w:abstractNumId w:val="8"/>
   </w:num>
-  <w:num w:numId="39">
+  <w:num w:numId="39" w16cid:durableId="1914467230">
     <w:abstractNumId w:val="49"/>
   </w:num>
-  <w:num w:numId="40">
+  <w:num w:numId="40" w16cid:durableId="391004495">
     <w:abstractNumId w:val="54"/>
   </w:num>
-  <w:num w:numId="41">
+  <w:num w:numId="41" w16cid:durableId="730273287">
     <w:abstractNumId w:val="39"/>
   </w:num>
-  <w:num w:numId="42">
+  <w:num w:numId="42" w16cid:durableId="1621641470">
     <w:abstractNumId w:val="21"/>
   </w:num>
-  <w:num w:numId="43">
+  <w:num w:numId="43" w16cid:durableId="1832867106">
     <w:abstractNumId w:val="12"/>
   </w:num>
-  <w:num w:numId="44">
+  <w:num w:numId="44" w16cid:durableId="1197892753">
     <w:abstractNumId w:val="63"/>
   </w:num>
-  <w:num w:numId="45">
+  <w:num w:numId="45" w16cid:durableId="2126921577">
     <w:abstractNumId w:val="17"/>
   </w:num>
-  <w:num w:numId="46">
+  <w:num w:numId="46" w16cid:durableId="1821002533">
     <w:abstractNumId w:val="43"/>
   </w:num>
-  <w:num w:numId="47">
+  <w:num w:numId="47" w16cid:durableId="2066487424">
     <w:abstractNumId w:val="11"/>
   </w:num>
-  <w:num w:numId="48">
+  <w:num w:numId="48" w16cid:durableId="762607460">
     <w:abstractNumId w:val="10"/>
   </w:num>
-  <w:num w:numId="49">
+  <w:num w:numId="49" w16cid:durableId="1381132704">
     <w:abstractNumId w:val="31"/>
   </w:num>
-  <w:num w:numId="50">
+  <w:num w:numId="50" w16cid:durableId="1991785726">
     <w:abstractNumId w:val="55"/>
   </w:num>
-  <w:num w:numId="51">
+  <w:num w:numId="51" w16cid:durableId="1760178391">
     <w:abstractNumId w:val="9"/>
   </w:num>
-  <w:num w:numId="52">
+  <w:num w:numId="52" w16cid:durableId="1320698210">
     <w:abstractNumId w:val="3"/>
   </w:num>
-  <w:num w:numId="53">
+  <w:num w:numId="53" w16cid:durableId="513764808">
     <w:abstractNumId w:val="16"/>
   </w:num>
-  <w:num w:numId="54">
+  <w:num w:numId="54" w16cid:durableId="982078251">
     <w:abstractNumId w:val="30"/>
   </w:num>
-  <w:num w:numId="55">
+  <w:num w:numId="55" w16cid:durableId="751849904">
     <w:abstractNumId w:val="40"/>
   </w:num>
-  <w:num w:numId="56">
+  <w:num w:numId="56" w16cid:durableId="2047632517">
     <w:abstractNumId w:val="50"/>
   </w:num>
-  <w:num w:numId="57">
+  <w:num w:numId="57" w16cid:durableId="447285918">
     <w:abstractNumId w:val="26"/>
   </w:num>
-  <w:num w:numId="58">
+  <w:num w:numId="58" w16cid:durableId="510418545">
     <w:abstractNumId w:val="61"/>
   </w:num>
-  <w:num w:numId="59">
+  <w:num w:numId="59" w16cid:durableId="2079941024">
     <w:abstractNumId w:val="18"/>
   </w:num>
-  <w:num w:numId="60">
+  <w:num w:numId="60" w16cid:durableId="1905751629">
     <w:abstractNumId w:val="51"/>
   </w:num>
-  <w:num w:numId="61">
+  <w:num w:numId="61" w16cid:durableId="805774964">
     <w:abstractNumId w:val="34"/>
   </w:num>
-  <w:num w:numId="62">
+  <w:num w:numId="62" w16cid:durableId="558856860">
     <w:abstractNumId w:val="20"/>
   </w:num>
-  <w:num w:numId="63">
+  <w:num w:numId="63" w16cid:durableId="541094641">
     <w:abstractNumId w:val="48"/>
   </w:num>
-  <w:num w:numId="64">
+  <w:num w:numId="64" w16cid:durableId="1194152648">
     <w:abstractNumId w:val="13"/>
   </w:num>
   <w:numIdMacAtCleanup w:val="54"/>
@@ -20702,7 +20723,7 @@
 </file>
 
 <file path=word/styles.xml><?xml version="1.0" encoding="utf-8"?>
-<w:styles xmlns:mc="http://schemas.openxmlformats.org/markup-compatibility/2006" xmlns:r="http://schemas.openxmlformats.org/officeDocument/2006/relationships" xmlns:w="http://schemas.openxmlformats.org/wordprocessingml/2006/main" xmlns:w14="http://schemas.microsoft.com/office/word/2010/wordml" xmlns:w15="http://schemas.microsoft.com/office/word/2012/wordml" xmlns:w16cex="http://schemas.microsoft.com/office/word/2018/wordml/cex" xmlns:w16cid="http://schemas.microsoft.com/office/word/2016/wordml/cid" xmlns:w16="http://schemas.microsoft.com/office/word/2018/wordml" xmlns:w16se="http://schemas.microsoft.com/office/word/2015/wordml/symex" mc:Ignorable="w14 w15 w16se w16cid w16 w16cex">
+<w:styles xmlns:mc="http://schemas.openxmlformats.org/markup-compatibility/2006" xmlns:r="http://schemas.openxmlformats.org/officeDocument/2006/relationships" xmlns:w="http://schemas.openxmlformats.org/wordprocessingml/2006/main" xmlns:w14="http://schemas.microsoft.com/office/word/2010/wordml" xmlns:w15="http://schemas.microsoft.com/office/word/2012/wordml" xmlns:w16cex="http://schemas.microsoft.com/office/word/2018/wordml/cex" xmlns:w16cid="http://schemas.microsoft.com/office/word/2016/wordml/cid" xmlns:w16="http://schemas.microsoft.com/office/word/2018/wordml" xmlns:w16du="http://schemas.microsoft.com/office/word/2023/wordml/word16du" xmlns:w16sdtdh="http://schemas.microsoft.com/office/word/2020/wordml/sdtdatahash" xmlns:w16sdtfl="http://schemas.microsoft.com/office/word/2024/wordml/sdtformatlock" xmlns:w16se="http://schemas.microsoft.com/office/word/2015/wordml/symex" mc:Ignorable="w14 w15 w16se w16cid w16 w16cex w16sdtdh w16sdtfl w16du">
   <w:docDefaults>
     <w:rPrDefault>
       <w:rPr>

</xml_diff>